<commit_message>
UC-002 : update after brugertest
</commit_message>
<xml_diff>
--- a/Analyse/PTE-UC-002.docx
+++ b/Analyse/PTE-UC-002.docx
@@ -284,13 +284,7 @@
         <w:rPr>
           <w:rFonts w:asciiTheme="majorHAnsi" w:hAnsiTheme="majorHAnsi"/>
         </w:rPr>
-        <w:t>Den studerende vælger en profil at lave udregninger på</w:t>
-      </w:r>
-      <w:r>
-        <w:rPr>
-          <w:rFonts w:asciiTheme="majorHAnsi" w:hAnsiTheme="majorHAnsi"/>
-        </w:rPr>
-        <w:t>.</w:t>
+        <w:t>Den studerende ønsker at lave beregning af Ft.</w:t>
       </w:r>
     </w:p>
     <w:p>
@@ -308,31 +302,25 @@
         <w:rPr>
           <w:rFonts w:asciiTheme="majorHAnsi" w:hAnsiTheme="majorHAnsi"/>
         </w:rPr>
-        <w:t xml:space="preserve">Systemet </w:t>
-      </w:r>
-      <w:r>
-        <w:rPr>
-          <w:rFonts w:asciiTheme="majorHAnsi" w:hAnsiTheme="majorHAnsi"/>
-        </w:rPr>
-        <w:t>beder</w:t>
-      </w:r>
-      <w:r>
-        <w:rPr>
-          <w:rFonts w:asciiTheme="majorHAnsi" w:hAnsiTheme="majorHAnsi"/>
-        </w:rPr>
-        <w:t xml:space="preserve"> den studerende om</w:t>
-      </w:r>
-      <w:r>
-        <w:rPr>
-          <w:rFonts w:asciiTheme="majorHAnsi" w:hAnsiTheme="majorHAnsi"/>
-        </w:rPr>
-        <w:t xml:space="preserve"> byrde og vinkel</w:t>
-      </w:r>
-      <w:r>
-        <w:rPr>
-          <w:rFonts w:asciiTheme="majorHAnsi" w:hAnsiTheme="majorHAnsi"/>
-        </w:rPr>
-        <w:t xml:space="preserve"> der skal laves udregninger på.</w:t>
+        <w:t xml:space="preserve">Den studerende </w:t>
+      </w:r>
+      <w:r>
+        <w:rPr>
+          <w:rFonts w:asciiTheme="majorHAnsi" w:hAnsiTheme="majorHAnsi"/>
+        </w:rPr>
+        <w:t xml:space="preserve">angiver </w:t>
+      </w:r>
+      <w:r>
+        <w:rPr>
+          <w:rFonts w:asciiTheme="majorHAnsi" w:hAnsiTheme="majorHAnsi"/>
+        </w:rPr>
+        <w:t>byrde</w:t>
+      </w:r>
+      <w:r>
+        <w:rPr>
+          <w:rFonts w:asciiTheme="majorHAnsi" w:hAnsiTheme="majorHAnsi"/>
+        </w:rPr>
+        <w:t>.</w:t>
       </w:r>
     </w:p>
     <w:p>
@@ -356,7 +344,13 @@
         <w:rPr>
           <w:rFonts w:asciiTheme="majorHAnsi" w:hAnsiTheme="majorHAnsi"/>
         </w:rPr>
-        <w:t>angiver byrde og vinkel.</w:t>
+        <w:t>angiver vinkel</w:t>
+      </w:r>
+      <w:r>
+        <w:rPr>
+          <w:rFonts w:asciiTheme="majorHAnsi" w:hAnsiTheme="majorHAnsi"/>
+        </w:rPr>
+        <w:t>.</w:t>
       </w:r>
     </w:p>
     <w:p>
@@ -392,19 +386,7 @@
         <w:rPr>
           <w:rFonts w:asciiTheme="majorHAnsi" w:hAnsiTheme="majorHAnsi"/>
         </w:rPr>
-        <w:t>S</w:t>
-      </w:r>
-      <w:r>
-        <w:rPr>
-          <w:rFonts w:asciiTheme="majorHAnsi" w:hAnsiTheme="majorHAnsi"/>
-        </w:rPr>
-        <w:t>ystemet udregner Ft</w:t>
-      </w:r>
-      <w:r>
-        <w:rPr>
-          <w:rFonts w:asciiTheme="majorHAnsi" w:hAnsiTheme="majorHAnsi"/>
-        </w:rPr>
-        <w:t xml:space="preserve"> baseret på dette.</w:t>
+        <w:t>Den studerende beder systemet om resultat.</w:t>
       </w:r>
     </w:p>
     <w:p>
@@ -422,7 +404,67 @@
         <w:rPr>
           <w:rFonts w:asciiTheme="majorHAnsi" w:hAnsiTheme="majorHAnsi"/>
         </w:rPr>
-        <w:t>Systemet oplyser Ft</w:t>
+        <w:t>S</w:t>
+      </w:r>
+      <w:r>
+        <w:rPr>
+          <w:rFonts w:asciiTheme="majorHAnsi" w:hAnsiTheme="majorHAnsi"/>
+        </w:rPr>
+        <w:t>ystemet udregner Ft</w:t>
+      </w:r>
+      <w:r>
+        <w:rPr>
+          <w:rFonts w:asciiTheme="majorHAnsi" w:hAnsiTheme="majorHAnsi"/>
+        </w:rPr>
+        <w:t xml:space="preserve"> baseret på dette.</w:t>
+      </w:r>
+    </w:p>
+    <w:p>
+      <w:pPr>
+        <w:pStyle w:val="ListParagraph"/>
+        <w:numPr>
+          <w:ilvl w:val="0"/>
+          <w:numId w:val="3"/>
+        </w:numPr>
+        <w:rPr>
+          <w:rFonts w:asciiTheme="majorHAnsi" w:hAnsiTheme="majorHAnsi"/>
+        </w:rPr>
+      </w:pPr>
+      <w:r>
+        <w:rPr>
+          <w:rFonts w:asciiTheme="majorHAnsi" w:hAnsiTheme="majorHAnsi"/>
+        </w:rPr>
+        <w:t>Systemet oplyser mellem regninger.</w:t>
+      </w:r>
+    </w:p>
+    <w:p>
+      <w:pPr>
+        <w:pStyle w:val="ListParagraph"/>
+        <w:numPr>
+          <w:ilvl w:val="0"/>
+          <w:numId w:val="3"/>
+        </w:numPr>
+        <w:rPr>
+          <w:rFonts w:asciiTheme="majorHAnsi" w:hAnsiTheme="majorHAnsi"/>
+        </w:rPr>
+      </w:pPr>
+      <w:r>
+        <w:rPr>
+          <w:rFonts w:asciiTheme="majorHAnsi" w:hAnsiTheme="majorHAnsi"/>
+        </w:rPr>
+        <w:t xml:space="preserve">Systemet </w:t>
+      </w:r>
+      <w:r>
+        <w:rPr>
+          <w:rFonts w:asciiTheme="majorHAnsi" w:hAnsiTheme="majorHAnsi"/>
+        </w:rPr>
+        <w:t xml:space="preserve">viser illustration og </w:t>
+      </w:r>
+      <w:r>
+        <w:rPr>
+          <w:rFonts w:asciiTheme="majorHAnsi" w:hAnsiTheme="majorHAnsi"/>
+        </w:rPr>
+        <w:t>oplyser Ft</w:t>
       </w:r>
       <w:r>
         <w:rPr>
@@ -457,7 +499,19 @@
         <w:rPr>
           <w:rFonts w:asciiTheme="majorHAnsi" w:hAnsiTheme="majorHAnsi" w:cs="Times New Roman"/>
         </w:rPr>
-        <w:t xml:space="preserve">*a. Når som helst bruger fortryder: </w:t>
+        <w:t xml:space="preserve">*a. Når som helst </w:t>
+      </w:r>
+      <w:r>
+        <w:rPr>
+          <w:rFonts w:asciiTheme="majorHAnsi" w:hAnsiTheme="majorHAnsi" w:cs="Times New Roman"/>
+        </w:rPr>
+        <w:t>den studerende</w:t>
+      </w:r>
+      <w:r>
+        <w:rPr>
+          <w:rFonts w:asciiTheme="majorHAnsi" w:hAnsiTheme="majorHAnsi" w:cs="Times New Roman"/>
+        </w:rPr>
+        <w:t xml:space="preserve"> fortryder: </w:t>
       </w:r>
     </w:p>
     <w:p>
@@ -483,15 +537,142 @@
       <w:pPr>
         <w:pStyle w:val="BodyA"/>
         <w:spacing w:line="288" w:lineRule="auto"/>
+        <w:ind w:left="1080"/>
         <w:rPr>
           <w:rFonts w:asciiTheme="majorHAnsi" w:hAnsiTheme="majorHAnsi" w:cs="Times New Roman"/>
         </w:rPr>
       </w:pPr>
-      <w:r>
+    </w:p>
+    <w:p>
+      <w:pPr>
+        <w:rPr>
+          <w:rFonts w:asciiTheme="majorHAnsi" w:hAnsiTheme="majorHAnsi"/>
+          <w:sz w:val="22"/>
+          <w:lang w:val="da-DK"/>
+        </w:rPr>
+      </w:pPr>
+      <w:r>
+        <w:rPr>
+          <w:rFonts w:asciiTheme="majorHAnsi" w:hAnsiTheme="majorHAnsi"/>
+          <w:sz w:val="22"/>
+          <w:lang w:val="da-DK"/>
+        </w:rPr>
+        <w:t>3</w:t>
+      </w:r>
+      <w:r>
+        <w:rPr>
+          <w:rFonts w:asciiTheme="majorHAnsi" w:hAnsiTheme="majorHAnsi"/>
+          <w:sz w:val="22"/>
+          <w:lang w:val="da-DK"/>
+        </w:rPr>
+        <w:t>a. Hvis den angivne byrde er N</w:t>
+      </w:r>
+      <w:r>
+        <w:rPr>
+          <w:rFonts w:asciiTheme="majorHAnsi" w:hAnsiTheme="majorHAnsi"/>
+          <w:sz w:val="22"/>
+          <w:lang w:val="da-DK"/>
+        </w:rPr>
+        <w:t>.</w:t>
+      </w:r>
+    </w:p>
+    <w:p>
+      <w:pPr>
+        <w:pStyle w:val="ListParagraph"/>
+        <w:numPr>
+          <w:ilvl w:val="0"/>
+          <w:numId w:val="7"/>
+        </w:numPr>
+        <w:rPr>
+          <w:rFonts w:asciiTheme="majorHAnsi" w:hAnsiTheme="majorHAnsi"/>
+        </w:rPr>
+      </w:pPr>
+      <w:r>
+        <w:rPr>
+          <w:rFonts w:asciiTheme="majorHAnsi" w:hAnsiTheme="majorHAnsi"/>
+        </w:rPr>
+        <w:t>Syst</w:t>
+      </w:r>
+      <w:r>
+        <w:rPr>
+          <w:rFonts w:asciiTheme="majorHAnsi" w:hAnsiTheme="majorHAnsi"/>
+        </w:rPr>
+        <w:t>emet udregner kg ud af den angivne N.</w:t>
+      </w:r>
+    </w:p>
+    <w:p>
+      <w:pPr>
+        <w:pStyle w:val="ListParagraph"/>
+        <w:numPr>
+          <w:ilvl w:val="0"/>
+          <w:numId w:val="7"/>
+        </w:numPr>
+        <w:rPr>
+          <w:rFonts w:asciiTheme="majorHAnsi" w:hAnsiTheme="majorHAnsi"/>
+        </w:rPr>
+      </w:pPr>
+      <w:r>
+        <w:rPr>
+          <w:rFonts w:asciiTheme="majorHAnsi" w:hAnsiTheme="majorHAnsi"/>
+        </w:rPr>
+        <w:t>Systemet oplyser den angivne N og den byrde i kg.</w:t>
+      </w:r>
+    </w:p>
+    <w:p>
+      <w:pPr>
+        <w:pStyle w:val="ListParagraph"/>
+        <w:numPr>
+          <w:ilvl w:val="0"/>
+          <w:numId w:val="7"/>
+        </w:numPr>
+        <w:rPr>
+          <w:rFonts w:asciiTheme="majorHAnsi" w:hAnsiTheme="majorHAnsi"/>
+        </w:rPr>
+      </w:pPr>
+      <w:r>
+        <w:rPr>
+          <w:rFonts w:asciiTheme="majorHAnsi" w:hAnsiTheme="majorHAnsi"/>
+        </w:rPr>
+        <w:t xml:space="preserve">Hovedscenariet fortsætter fra ptk. </w:t>
+      </w:r>
+      <w:r>
+        <w:rPr>
+          <w:rFonts w:asciiTheme="majorHAnsi" w:hAnsiTheme="majorHAnsi"/>
+        </w:rPr>
+        <w:t>4.</w:t>
+      </w:r>
+    </w:p>
+    <w:p>
+      <w:pPr>
+        <w:pStyle w:val="BodyA"/>
+        <w:spacing w:line="288" w:lineRule="auto"/>
         <w:rPr>
           <w:rFonts w:asciiTheme="majorHAnsi" w:hAnsiTheme="majorHAnsi" w:cs="Times New Roman"/>
         </w:rPr>
-        <w:t xml:space="preserve">*b. Når som helst bruger angiver minus tal: </w:t>
+      </w:pPr>
+      <w:r>
+        <w:rPr>
+          <w:rFonts w:asciiTheme="majorHAnsi" w:hAnsiTheme="majorHAnsi" w:cs="Times New Roman"/>
+        </w:rPr>
+        <w:t>3</w:t>
+      </w:r>
+      <w:r>
+        <w:rPr>
+          <w:rFonts w:asciiTheme="majorHAnsi" w:hAnsiTheme="majorHAnsi" w:cs="Times New Roman"/>
+        </w:rPr>
+        <w:t xml:space="preserve">b. </w:t>
+      </w:r>
+      <w:r>
+        <w:rPr>
+          <w:rFonts w:asciiTheme="majorHAnsi" w:hAnsiTheme="majorHAnsi" w:cs="Times New Roman"/>
+        </w:rPr>
+        <w:t xml:space="preserve">Hvis den angivne byrde er </w:t>
+      </w:r>
+      <w:r>
+        <w:rPr>
+          <w:rFonts w:asciiTheme="majorHAnsi" w:hAnsiTheme="majorHAnsi" w:cs="Times New Roman"/>
+        </w:rPr>
+        <w:t xml:space="preserve">minus tal: </w:t>
       </w:r>
     </w:p>
     <w:p>
@@ -509,47 +690,17 @@
         <w:rPr>
           <w:rFonts w:asciiTheme="majorHAnsi" w:hAnsiTheme="majorHAnsi" w:cs="Times New Roman"/>
         </w:rPr>
-        <w:t>Systemet oplyser den studerende om at der er sket en fejlindtastning.</w:t>
-      </w:r>
-    </w:p>
-    <w:p>
-      <w:pPr>
-        <w:pStyle w:val="BodyA"/>
-        <w:spacing w:line="288" w:lineRule="auto"/>
+        <w:t xml:space="preserve">Systemet oplyser den studerende </w:t>
+      </w:r>
+      <w:r>
         <w:rPr>
           <w:rFonts w:asciiTheme="majorHAnsi" w:hAnsiTheme="majorHAnsi" w:cs="Times New Roman"/>
         </w:rPr>
-      </w:pPr>
-    </w:p>
-    <w:p>
-      <w:pPr>
-        <w:rPr>
-          <w:rFonts w:asciiTheme="majorHAnsi" w:hAnsiTheme="majorHAnsi"/>
-          <w:sz w:val="22"/>
-          <w:lang w:val="da-DK"/>
-        </w:rPr>
-      </w:pPr>
-      <w:r>
-        <w:rPr>
-          <w:rFonts w:asciiTheme="majorHAnsi" w:hAnsiTheme="majorHAnsi"/>
-          <w:sz w:val="22"/>
-          <w:lang w:val="da-DK"/>
-        </w:rPr>
-        <w:t>3</w:t>
-      </w:r>
-      <w:r>
-        <w:rPr>
-          <w:rFonts w:asciiTheme="majorHAnsi" w:hAnsiTheme="majorHAnsi"/>
-          <w:sz w:val="22"/>
-          <w:lang w:val="da-DK"/>
-        </w:rPr>
-        <w:t>a. Hvis den angivne byrde er N</w:t>
-      </w:r>
-      <w:r>
-        <w:rPr>
-          <w:rFonts w:asciiTheme="majorHAnsi" w:hAnsiTheme="majorHAnsi"/>
-          <w:sz w:val="22"/>
-          <w:lang w:val="da-DK"/>
+        <w:t>om at den angivne vægt er i minus tal</w:t>
+      </w:r>
+      <w:r>
+        <w:rPr>
+          <w:rFonts w:asciiTheme="majorHAnsi" w:hAnsiTheme="majorHAnsi" w:cs="Times New Roman"/>
         </w:rPr>
         <w:t>.</w:t>
       </w:r>
@@ -559,7 +710,7 @@
         <w:pStyle w:val="ListParagraph"/>
         <w:numPr>
           <w:ilvl w:val="0"/>
-          <w:numId w:val="7"/>
+          <w:numId w:val="4"/>
         </w:numPr>
         <w:rPr>
           <w:rFonts w:asciiTheme="majorHAnsi" w:hAnsiTheme="majorHAnsi"/>
@@ -569,13 +720,62 @@
         <w:rPr>
           <w:rFonts w:asciiTheme="majorHAnsi" w:hAnsiTheme="majorHAnsi"/>
         </w:rPr>
-        <w:t>Syst</w:t>
-      </w:r>
-      <w:r>
-        <w:rPr>
-          <w:rFonts w:asciiTheme="majorHAnsi" w:hAnsiTheme="majorHAnsi"/>
-        </w:rPr>
-        <w:t>emet udregner kg ud af den angivne N.</w:t>
+        <w:t xml:space="preserve">Hovedscenariet fortsætter fra ptk. </w:t>
+      </w:r>
+      <w:r>
+        <w:rPr>
+          <w:rFonts w:asciiTheme="majorHAnsi" w:hAnsiTheme="majorHAnsi"/>
+        </w:rPr>
+        <w:t>4.</w:t>
+      </w:r>
+    </w:p>
+    <w:p>
+      <w:pPr>
+        <w:rPr>
+          <w:rFonts w:asciiTheme="majorHAnsi" w:hAnsiTheme="majorHAnsi"/>
+          <w:sz w:val="22"/>
+          <w:lang w:val="da-DK"/>
+        </w:rPr>
+      </w:pPr>
+      <w:r>
+        <w:rPr>
+          <w:rFonts w:asciiTheme="majorHAnsi" w:hAnsiTheme="majorHAnsi"/>
+          <w:sz w:val="22"/>
+          <w:lang w:val="da-DK"/>
+        </w:rPr>
+        <w:t>3</w:t>
+      </w:r>
+      <w:r>
+        <w:rPr>
+          <w:rFonts w:asciiTheme="majorHAnsi" w:hAnsiTheme="majorHAnsi"/>
+          <w:sz w:val="22"/>
+          <w:lang w:val="da-DK"/>
+        </w:rPr>
+        <w:t>c</w:t>
+      </w:r>
+      <w:r>
+        <w:rPr>
+          <w:rFonts w:asciiTheme="majorHAnsi" w:hAnsiTheme="majorHAnsi"/>
+          <w:sz w:val="22"/>
+          <w:lang w:val="da-DK"/>
+        </w:rPr>
+        <w:t xml:space="preserve">. Hvis den angivne vinkel er over </w:t>
+      </w:r>
+      <w:r>
+        <w:rPr>
+          <w:rFonts w:asciiTheme="majorHAnsi" w:hAnsiTheme="majorHAnsi"/>
+          <w:sz w:val="22"/>
+          <w:lang w:val="da-DK"/>
+        </w:rPr>
+        <w:t>den øvre grænse eller mindre end den nedre grænse</w:t>
+      </w:r>
+      <w:r>
+        <w:rPr>
+          <w:rFonts w:asciiTheme="majorHAnsi" w:hAnsiTheme="majorHAnsi"/>
+          <w:sz w:val="22"/>
+          <w:lang w:val="da-DK"/>
+        </w:rPr>
+        <w:t>.</w:t>
       </w:r>
     </w:p>
     <w:p>
@@ -583,7 +783,7 @@
         <w:pStyle w:val="ListParagraph"/>
         <w:numPr>
           <w:ilvl w:val="0"/>
-          <w:numId w:val="7"/>
+          <w:numId w:val="10"/>
         </w:numPr>
         <w:rPr>
           <w:rFonts w:asciiTheme="majorHAnsi" w:hAnsiTheme="majorHAnsi"/>
@@ -593,85 +793,7 @@
         <w:rPr>
           <w:rFonts w:asciiTheme="majorHAnsi" w:hAnsiTheme="majorHAnsi"/>
         </w:rPr>
-        <w:t xml:space="preserve">Hovedscenariet fortsætter fra ptk. </w:t>
-      </w:r>
-      <w:r>
-        <w:rPr>
-          <w:rFonts w:asciiTheme="majorHAnsi" w:hAnsiTheme="majorHAnsi"/>
-        </w:rPr>
-        <w:t>4</w:t>
-      </w:r>
-      <w:r>
-        <w:rPr>
-          <w:rFonts w:asciiTheme="majorHAnsi" w:hAnsiTheme="majorHAnsi"/>
-        </w:rPr>
-        <w:t>.</w:t>
-      </w:r>
-    </w:p>
-    <w:p>
-      <w:pPr>
-        <w:pStyle w:val="ListParagraph"/>
-        <w:ind w:left="1080"/>
-        <w:rPr>
-          <w:rFonts w:asciiTheme="majorHAnsi" w:hAnsiTheme="majorHAnsi"/>
-        </w:rPr>
-      </w:pPr>
-    </w:p>
-    <w:p>
-      <w:pPr>
-        <w:pStyle w:val="BodyA"/>
-        <w:rPr>
-          <w:rFonts w:asciiTheme="majorHAnsi" w:hAnsiTheme="majorHAnsi"/>
-        </w:rPr>
-      </w:pPr>
-    </w:p>
-    <w:p>
-      <w:pPr>
-        <w:rPr>
-          <w:rFonts w:asciiTheme="majorHAnsi" w:hAnsiTheme="majorHAnsi"/>
-          <w:sz w:val="22"/>
-          <w:lang w:val="da-DK"/>
-        </w:rPr>
-      </w:pPr>
-      <w:r>
-        <w:rPr>
-          <w:rFonts w:asciiTheme="majorHAnsi" w:hAnsiTheme="majorHAnsi"/>
-          <w:sz w:val="22"/>
-          <w:lang w:val="da-DK"/>
-        </w:rPr>
-        <w:t>3</w:t>
-      </w:r>
-      <w:r>
-        <w:rPr>
-          <w:rFonts w:asciiTheme="majorHAnsi" w:hAnsiTheme="majorHAnsi"/>
-          <w:sz w:val="22"/>
-          <w:lang w:val="da-DK"/>
-        </w:rPr>
-        <w:t>b</w:t>
-      </w:r>
-      <w:r>
-        <w:rPr>
-          <w:rFonts w:asciiTheme="majorHAnsi" w:hAnsiTheme="majorHAnsi"/>
-          <w:sz w:val="22"/>
-          <w:lang w:val="da-DK"/>
-        </w:rPr>
-        <w:t xml:space="preserve">. Hvis den angivne vinkel er over </w:t>
-      </w:r>
-      <w:r>
-        <w:rPr>
-          <w:rFonts w:asciiTheme="majorHAnsi" w:hAnsiTheme="majorHAnsi"/>
-          <w:sz w:val="22"/>
-          <w:lang w:val="da-DK"/>
-        </w:rPr>
-        <w:t>90 grader</w:t>
-      </w:r>
-      <w:r>
-        <w:rPr>
-          <w:rFonts w:asciiTheme="majorHAnsi" w:hAnsiTheme="majorHAnsi"/>
-          <w:sz w:val="22"/>
-          <w:lang w:val="da-DK"/>
-        </w:rPr>
-        <w:t>.</w:t>
+        <w:t>Systemet oplyser den studerende om at der er sket en fejlindtastning</w:t>
       </w:r>
     </w:p>
     <w:p>
@@ -679,7 +801,7 @@
         <w:pStyle w:val="ListParagraph"/>
         <w:numPr>
           <w:ilvl w:val="0"/>
-          <w:numId w:val="7"/>
+          <w:numId w:val="10"/>
         </w:numPr>
         <w:rPr>
           <w:rFonts w:asciiTheme="majorHAnsi" w:hAnsiTheme="majorHAnsi"/>
@@ -689,7 +811,7 @@
         <w:rPr>
           <w:rFonts w:asciiTheme="majorHAnsi" w:hAnsiTheme="majorHAnsi"/>
         </w:rPr>
-        <w:t>Systemet oplyser den studerende om at der er sket en fejlindtastning</w:t>
+        <w:t>Systemet anmoder den studerende om at indtaste en korrekt vinkel</w:t>
       </w:r>
     </w:p>
     <w:p>
@@ -697,7 +819,7 @@
         <w:pStyle w:val="ListParagraph"/>
         <w:numPr>
           <w:ilvl w:val="0"/>
-          <w:numId w:val="7"/>
+          <w:numId w:val="10"/>
         </w:numPr>
         <w:rPr>
           <w:rFonts w:asciiTheme="majorHAnsi" w:hAnsiTheme="majorHAnsi"/>
@@ -707,24 +829,6 @@
         <w:rPr>
           <w:rFonts w:asciiTheme="majorHAnsi" w:hAnsiTheme="majorHAnsi"/>
         </w:rPr>
-        <w:t>Systemet anmoder den studerende om at indtaste en korrekt vinkel</w:t>
-      </w:r>
-    </w:p>
-    <w:p>
-      <w:pPr>
-        <w:pStyle w:val="ListParagraph"/>
-        <w:numPr>
-          <w:ilvl w:val="0"/>
-          <w:numId w:val="7"/>
-        </w:numPr>
-        <w:rPr>
-          <w:rFonts w:asciiTheme="majorHAnsi" w:hAnsiTheme="majorHAnsi"/>
-        </w:rPr>
-      </w:pPr>
-      <w:r>
-        <w:rPr>
-          <w:rFonts w:asciiTheme="majorHAnsi" w:hAnsiTheme="majorHAnsi"/>
-        </w:rPr>
         <w:t>Hovedscenari</w:t>
       </w:r>
       <w:r>
@@ -742,17 +846,9 @@
     </w:p>
     <w:p>
       <w:pPr>
-        <w:pStyle w:val="ListParagraph"/>
-        <w:ind w:left="1080"/>
-        <w:rPr>
-          <w:rFonts w:asciiTheme="majorHAnsi" w:hAnsiTheme="majorHAnsi"/>
-        </w:rPr>
-      </w:pPr>
-    </w:p>
-    <w:p>
-      <w:pPr>
-        <w:rPr>
-          <w:rFonts w:asciiTheme="majorHAnsi" w:hAnsiTheme="majorHAnsi"/>
+        <w:rPr>
+          <w:rFonts w:asciiTheme="majorHAnsi" w:hAnsiTheme="majorHAnsi"/>
+          <w:lang w:val="da-DK"/>
         </w:rPr>
       </w:pPr>
     </w:p>
@@ -804,71 +900,28 @@
         <w:pStyle w:val="Heading2"/>
         <w:rPr>
           <w:rFonts w:asciiTheme="majorHAnsi" w:hAnsiTheme="majorHAnsi"/>
-          <w:lang w:val="en-US"/>
-        </w:rPr>
-      </w:pPr>
-      <w:proofErr w:type="spellStart"/>
-      <w:r>
-        <w:rPr>
-          <w:rFonts w:asciiTheme="majorHAnsi" w:hAnsiTheme="majorHAnsi"/>
-          <w:lang w:val="en-US"/>
-        </w:rPr>
-        <w:t>Teknologier</w:t>
-      </w:r>
-      <w:proofErr w:type="spellEnd"/>
-      <w:r>
-        <w:rPr>
-          <w:rFonts w:asciiTheme="majorHAnsi" w:hAnsiTheme="majorHAnsi"/>
-          <w:lang w:val="en-US"/>
-        </w:rPr>
-        <w:t xml:space="preserve"> </w:t>
-      </w:r>
-      <w:proofErr w:type="spellStart"/>
-      <w:r>
-        <w:rPr>
-          <w:rFonts w:asciiTheme="majorHAnsi" w:hAnsiTheme="majorHAnsi"/>
-          <w:lang w:val="en-US"/>
-        </w:rPr>
-        <w:t>og</w:t>
-      </w:r>
-      <w:proofErr w:type="spellEnd"/>
-      <w:r>
-        <w:rPr>
-          <w:rFonts w:asciiTheme="majorHAnsi" w:hAnsiTheme="majorHAnsi"/>
-          <w:lang w:val="en-US"/>
-        </w:rPr>
-        <w:t xml:space="preserve"> </w:t>
-      </w:r>
-      <w:proofErr w:type="spellStart"/>
-      <w:r>
-        <w:rPr>
-          <w:rFonts w:asciiTheme="majorHAnsi" w:hAnsiTheme="majorHAnsi"/>
-          <w:lang w:val="en-US"/>
-        </w:rPr>
-        <w:t>dataformater</w:t>
-      </w:r>
-      <w:proofErr w:type="spellEnd"/>
-      <w:r>
-        <w:rPr>
-          <w:rFonts w:asciiTheme="majorHAnsi" w:hAnsiTheme="majorHAnsi"/>
-          <w:lang w:val="en-US"/>
-        </w:rPr>
-        <w:t xml:space="preserve"> (Technology and Data Variations List)</w:t>
-      </w:r>
-    </w:p>
-    <w:p>
-      <w:pPr>
-        <w:rPr>
-          <w:rFonts w:asciiTheme="majorHAnsi" w:hAnsiTheme="majorHAnsi"/>
-          <w:lang w:val="da-DK"/>
-        </w:rPr>
-      </w:pPr>
-      <w:r>
-        <w:rPr>
-          <w:rFonts w:asciiTheme="majorHAnsi" w:hAnsiTheme="majorHAnsi"/>
-          <w:lang w:val="da-DK"/>
-        </w:rPr>
-        <w:t>Bryde består kg og N.</w:t>
+        </w:rPr>
+      </w:pPr>
+      <w:r>
+        <w:rPr>
+          <w:rFonts w:asciiTheme="majorHAnsi" w:hAnsiTheme="majorHAnsi"/>
+        </w:rPr>
+        <w:t>Teknologier og dataformater (Technology and Data Variations List)</w:t>
+      </w:r>
+    </w:p>
+    <w:p>
+      <w:pPr>
+        <w:rPr>
+          <w:rFonts w:asciiTheme="majorHAnsi" w:hAnsiTheme="majorHAnsi"/>
+          <w:lang w:val="da-DK"/>
+        </w:rPr>
+      </w:pPr>
+      <w:r>
+        <w:rPr>
+          <w:rFonts w:asciiTheme="majorHAnsi" w:hAnsiTheme="majorHAnsi"/>
+          <w:lang w:val="da-DK"/>
+        </w:rPr>
+        <w:t>bryde består vægt i kg eller kraft i N.</w:t>
       </w:r>
     </w:p>
     <w:p>
@@ -876,24 +929,13 @@
         <w:pStyle w:val="Heading2"/>
         <w:rPr>
           <w:rFonts w:asciiTheme="majorHAnsi" w:hAnsiTheme="majorHAnsi"/>
-          <w:lang w:val="en-US"/>
-        </w:rPr>
-      </w:pPr>
-      <w:proofErr w:type="spellStart"/>
-      <w:r>
-        <w:rPr>
-          <w:rFonts w:asciiTheme="majorHAnsi" w:hAnsiTheme="majorHAnsi"/>
-          <w:lang w:val="en-US"/>
-        </w:rPr>
-        <w:t>Hyppighed</w:t>
-      </w:r>
-      <w:proofErr w:type="spellEnd"/>
-      <w:r>
-        <w:rPr>
-          <w:rFonts w:asciiTheme="majorHAnsi" w:hAnsiTheme="majorHAnsi"/>
-          <w:lang w:val="en-US"/>
-        </w:rPr>
-        <w:t xml:space="preserve"> (Frequency of Occurrence)</w:t>
+        </w:rPr>
+      </w:pPr>
+      <w:r>
+        <w:rPr>
+          <w:rFonts w:asciiTheme="majorHAnsi" w:hAnsiTheme="majorHAnsi"/>
+        </w:rPr>
+        <w:t>Hyppighed (Frequency of Occurrence)</w:t>
       </w:r>
     </w:p>
     <w:p>
@@ -1023,6 +1065,95 @@
 <file path=word/numbering.xml><?xml version="1.0" encoding="utf-8"?>
 <w:numbering xmlns:wpc="http://schemas.microsoft.com/office/word/2010/wordprocessingCanvas" xmlns:cx="http://schemas.microsoft.com/office/drawing/2014/chartex" xmlns:cx1="http://schemas.microsoft.com/office/drawing/2015/9/8/chartex" xmlns:mc="http://schemas.openxmlformats.org/markup-compatibility/2006" xmlns:o="urn:schemas-microsoft-com:office:office" xmlns:r="http://schemas.openxmlformats.org/officeDocument/2006/relationships" xmlns:m="http://schemas.openxmlformats.org/officeDocument/2006/math" xmlns:v="urn:schemas-microsoft-com:vml" xmlns:wp14="http://schemas.microsoft.com/office/word/2010/wordprocessingDrawing" xmlns:wp="http://schemas.openxmlformats.org/drawingml/2006/wordprocessingDrawing" xmlns:w10="urn:schemas-microsoft-com:office:word" xmlns:w="http://schemas.openxmlformats.org/wordprocessingml/2006/main" xmlns:w14="http://schemas.microsoft.com/office/word/2010/wordml" xmlns:w15="http://schemas.microsoft.com/office/word/2012/wordml" xmlns:w16se="http://schemas.microsoft.com/office/word/2015/wordml/symex" xmlns:wpg="http://schemas.microsoft.com/office/word/2010/wordprocessingGroup" xmlns:wpi="http://schemas.microsoft.com/office/word/2010/wordprocessingInk" xmlns:wne="http://schemas.microsoft.com/office/word/2006/wordml" xmlns:wps="http://schemas.microsoft.com/office/word/2010/wordprocessingShape" mc:Ignorable="w14 w15 w16se wp14">
   <w:abstractNum w:abstractNumId="0" w15:restartNumberingAfterBreak="0">
+    <w:nsid w:val="05037C86"/>
+    <w:multiLevelType w:val="hybridMultilevel"/>
+    <w:tmpl w:val="46F240A0"/>
+    <w:lvl w:ilvl="0" w:tplc="90685EFC">
+      <w:start w:val="1"/>
+      <w:numFmt w:val="decimal"/>
+      <w:lvlText w:val="%1."/>
+      <w:lvlJc w:val="left"/>
+      <w:pPr>
+        <w:ind w:left="1080" w:hanging="360"/>
+      </w:pPr>
+      <w:rPr>
+        <w:rFonts w:hint="default"/>
+      </w:rPr>
+    </w:lvl>
+    <w:lvl w:ilvl="1" w:tplc="04060019">
+      <w:start w:val="1"/>
+      <w:numFmt w:val="lowerLetter"/>
+      <w:lvlText w:val="%2."/>
+      <w:lvlJc w:val="left"/>
+      <w:pPr>
+        <w:ind w:left="1800" w:hanging="360"/>
+      </w:pPr>
+    </w:lvl>
+    <w:lvl w:ilvl="2" w:tplc="0406001B" w:tentative="1">
+      <w:start w:val="1"/>
+      <w:numFmt w:val="lowerRoman"/>
+      <w:lvlText w:val="%3."/>
+      <w:lvlJc w:val="right"/>
+      <w:pPr>
+        <w:ind w:left="2520" w:hanging="180"/>
+      </w:pPr>
+    </w:lvl>
+    <w:lvl w:ilvl="3" w:tplc="0406000F" w:tentative="1">
+      <w:start w:val="1"/>
+      <w:numFmt w:val="decimal"/>
+      <w:lvlText w:val="%4."/>
+      <w:lvlJc w:val="left"/>
+      <w:pPr>
+        <w:ind w:left="3240" w:hanging="360"/>
+      </w:pPr>
+    </w:lvl>
+    <w:lvl w:ilvl="4" w:tplc="04060019" w:tentative="1">
+      <w:start w:val="1"/>
+      <w:numFmt w:val="lowerLetter"/>
+      <w:lvlText w:val="%5."/>
+      <w:lvlJc w:val="left"/>
+      <w:pPr>
+        <w:ind w:left="3960" w:hanging="360"/>
+      </w:pPr>
+    </w:lvl>
+    <w:lvl w:ilvl="5" w:tplc="0406001B" w:tentative="1">
+      <w:start w:val="1"/>
+      <w:numFmt w:val="lowerRoman"/>
+      <w:lvlText w:val="%6."/>
+      <w:lvlJc w:val="right"/>
+      <w:pPr>
+        <w:ind w:left="4680" w:hanging="180"/>
+      </w:pPr>
+    </w:lvl>
+    <w:lvl w:ilvl="6" w:tplc="0406000F" w:tentative="1">
+      <w:start w:val="1"/>
+      <w:numFmt w:val="decimal"/>
+      <w:lvlText w:val="%7."/>
+      <w:lvlJc w:val="left"/>
+      <w:pPr>
+        <w:ind w:left="5400" w:hanging="360"/>
+      </w:pPr>
+    </w:lvl>
+    <w:lvl w:ilvl="7" w:tplc="04060019" w:tentative="1">
+      <w:start w:val="1"/>
+      <w:numFmt w:val="lowerLetter"/>
+      <w:lvlText w:val="%8."/>
+      <w:lvlJc w:val="left"/>
+      <w:pPr>
+        <w:ind w:left="6120" w:hanging="360"/>
+      </w:pPr>
+    </w:lvl>
+    <w:lvl w:ilvl="8" w:tplc="0406001B" w:tentative="1">
+      <w:start w:val="1"/>
+      <w:numFmt w:val="lowerRoman"/>
+      <w:lvlText w:val="%9."/>
+      <w:lvlJc w:val="right"/>
+      <w:pPr>
+        <w:ind w:left="6840" w:hanging="180"/>
+      </w:pPr>
+    </w:lvl>
+  </w:abstractNum>
+  <w:abstractNum w:abstractNumId="1" w15:restartNumberingAfterBreak="0">
     <w:nsid w:val="3F49092A"/>
     <w:multiLevelType w:val="hybridMultilevel"/>
     <w:tmpl w:val="46F240A0"/>
@@ -1111,13 +1242,13 @@
       </w:pPr>
     </w:lvl>
   </w:abstractNum>
-  <w:abstractNum w:abstractNumId="1" w15:restartNumberingAfterBreak="0">
+  <w:abstractNum w:abstractNumId="2" w15:restartNumberingAfterBreak="0">
     <w:nsid w:val="43FF3DD6"/>
     <w:multiLevelType w:val="hybridMultilevel"/>
     <w:tmpl w:val="932EAE40"/>
     <w:numStyleLink w:val="Numbered"/>
   </w:abstractNum>
-  <w:abstractNum w:abstractNumId="2" w15:restartNumberingAfterBreak="0">
+  <w:abstractNum w:abstractNumId="3" w15:restartNumberingAfterBreak="0">
     <w:nsid w:val="514F7936"/>
     <w:multiLevelType w:val="hybridMultilevel"/>
     <w:tmpl w:val="9B1E5B84"/>
@@ -1203,7 +1334,7 @@
       </w:pPr>
     </w:lvl>
   </w:abstractNum>
-  <w:abstractNum w:abstractNumId="3" w15:restartNumberingAfterBreak="0">
+  <w:abstractNum w:abstractNumId="4" w15:restartNumberingAfterBreak="0">
     <w:nsid w:val="53CA406F"/>
     <w:multiLevelType w:val="hybridMultilevel"/>
     <w:tmpl w:val="932EAE40"/>
@@ -1434,7 +1565,96 @@
       </w:rPr>
     </w:lvl>
   </w:abstractNum>
-  <w:abstractNum w:abstractNumId="4" w15:restartNumberingAfterBreak="0">
+  <w:abstractNum w:abstractNumId="5" w15:restartNumberingAfterBreak="0">
+    <w:nsid w:val="5AA667C5"/>
+    <w:multiLevelType w:val="hybridMultilevel"/>
+    <w:tmpl w:val="46F240A0"/>
+    <w:lvl w:ilvl="0" w:tplc="90685EFC">
+      <w:start w:val="1"/>
+      <w:numFmt w:val="decimal"/>
+      <w:lvlText w:val="%1."/>
+      <w:lvlJc w:val="left"/>
+      <w:pPr>
+        <w:ind w:left="1080" w:hanging="360"/>
+      </w:pPr>
+      <w:rPr>
+        <w:rFonts w:hint="default"/>
+      </w:rPr>
+    </w:lvl>
+    <w:lvl w:ilvl="1" w:tplc="04060019">
+      <w:start w:val="1"/>
+      <w:numFmt w:val="lowerLetter"/>
+      <w:lvlText w:val="%2."/>
+      <w:lvlJc w:val="left"/>
+      <w:pPr>
+        <w:ind w:left="1800" w:hanging="360"/>
+      </w:pPr>
+    </w:lvl>
+    <w:lvl w:ilvl="2" w:tplc="0406001B" w:tentative="1">
+      <w:start w:val="1"/>
+      <w:numFmt w:val="lowerRoman"/>
+      <w:lvlText w:val="%3."/>
+      <w:lvlJc w:val="right"/>
+      <w:pPr>
+        <w:ind w:left="2520" w:hanging="180"/>
+      </w:pPr>
+    </w:lvl>
+    <w:lvl w:ilvl="3" w:tplc="0406000F" w:tentative="1">
+      <w:start w:val="1"/>
+      <w:numFmt w:val="decimal"/>
+      <w:lvlText w:val="%4."/>
+      <w:lvlJc w:val="left"/>
+      <w:pPr>
+        <w:ind w:left="3240" w:hanging="360"/>
+      </w:pPr>
+    </w:lvl>
+    <w:lvl w:ilvl="4" w:tplc="04060019" w:tentative="1">
+      <w:start w:val="1"/>
+      <w:numFmt w:val="lowerLetter"/>
+      <w:lvlText w:val="%5."/>
+      <w:lvlJc w:val="left"/>
+      <w:pPr>
+        <w:ind w:left="3960" w:hanging="360"/>
+      </w:pPr>
+    </w:lvl>
+    <w:lvl w:ilvl="5" w:tplc="0406001B" w:tentative="1">
+      <w:start w:val="1"/>
+      <w:numFmt w:val="lowerRoman"/>
+      <w:lvlText w:val="%6."/>
+      <w:lvlJc w:val="right"/>
+      <w:pPr>
+        <w:ind w:left="4680" w:hanging="180"/>
+      </w:pPr>
+    </w:lvl>
+    <w:lvl w:ilvl="6" w:tplc="0406000F" w:tentative="1">
+      <w:start w:val="1"/>
+      <w:numFmt w:val="decimal"/>
+      <w:lvlText w:val="%7."/>
+      <w:lvlJc w:val="left"/>
+      <w:pPr>
+        <w:ind w:left="5400" w:hanging="360"/>
+      </w:pPr>
+    </w:lvl>
+    <w:lvl w:ilvl="7" w:tplc="04060019" w:tentative="1">
+      <w:start w:val="1"/>
+      <w:numFmt w:val="lowerLetter"/>
+      <w:lvlText w:val="%8."/>
+      <w:lvlJc w:val="left"/>
+      <w:pPr>
+        <w:ind w:left="6120" w:hanging="360"/>
+      </w:pPr>
+    </w:lvl>
+    <w:lvl w:ilvl="8" w:tplc="0406001B" w:tentative="1">
+      <w:start w:val="1"/>
+      <w:numFmt w:val="lowerRoman"/>
+      <w:lvlText w:val="%9."/>
+      <w:lvlJc w:val="right"/>
+      <w:pPr>
+        <w:ind w:left="6840" w:hanging="180"/>
+      </w:pPr>
+    </w:lvl>
+  </w:abstractNum>
+  <w:abstractNum w:abstractNumId="6" w15:restartNumberingAfterBreak="0">
     <w:nsid w:val="603B7D5A"/>
     <w:multiLevelType w:val="hybridMultilevel"/>
     <w:tmpl w:val="46F240A0"/>
@@ -1523,38 +1743,133 @@
       </w:pPr>
     </w:lvl>
   </w:abstractNum>
-  <w:abstractNum w:abstractNumId="5" w15:restartNumberingAfterBreak="0">
+  <w:abstractNum w:abstractNumId="7" w15:restartNumberingAfterBreak="0">
+    <w:nsid w:val="6C4D1892"/>
+    <w:multiLevelType w:val="hybridMultilevel"/>
+    <w:tmpl w:val="9B1E5B84"/>
+    <w:lvl w:ilvl="0" w:tplc="0406000F">
+      <w:start w:val="1"/>
+      <w:numFmt w:val="decimal"/>
+      <w:lvlText w:val="%1."/>
+      <w:lvlJc w:val="left"/>
+      <w:pPr>
+        <w:ind w:left="1080" w:hanging="360"/>
+      </w:pPr>
+    </w:lvl>
+    <w:lvl w:ilvl="1" w:tplc="04060019" w:tentative="1">
+      <w:start w:val="1"/>
+      <w:numFmt w:val="lowerLetter"/>
+      <w:lvlText w:val="%2."/>
+      <w:lvlJc w:val="left"/>
+      <w:pPr>
+        <w:ind w:left="1800" w:hanging="360"/>
+      </w:pPr>
+    </w:lvl>
+    <w:lvl w:ilvl="2" w:tplc="0406001B" w:tentative="1">
+      <w:start w:val="1"/>
+      <w:numFmt w:val="lowerRoman"/>
+      <w:lvlText w:val="%3."/>
+      <w:lvlJc w:val="right"/>
+      <w:pPr>
+        <w:ind w:left="2520" w:hanging="180"/>
+      </w:pPr>
+    </w:lvl>
+    <w:lvl w:ilvl="3" w:tplc="0406000F" w:tentative="1">
+      <w:start w:val="1"/>
+      <w:numFmt w:val="decimal"/>
+      <w:lvlText w:val="%4."/>
+      <w:lvlJc w:val="left"/>
+      <w:pPr>
+        <w:ind w:left="3240" w:hanging="360"/>
+      </w:pPr>
+    </w:lvl>
+    <w:lvl w:ilvl="4" w:tplc="04060019" w:tentative="1">
+      <w:start w:val="1"/>
+      <w:numFmt w:val="lowerLetter"/>
+      <w:lvlText w:val="%5."/>
+      <w:lvlJc w:val="left"/>
+      <w:pPr>
+        <w:ind w:left="3960" w:hanging="360"/>
+      </w:pPr>
+    </w:lvl>
+    <w:lvl w:ilvl="5" w:tplc="0406001B" w:tentative="1">
+      <w:start w:val="1"/>
+      <w:numFmt w:val="lowerRoman"/>
+      <w:lvlText w:val="%6."/>
+      <w:lvlJc w:val="right"/>
+      <w:pPr>
+        <w:ind w:left="4680" w:hanging="180"/>
+      </w:pPr>
+    </w:lvl>
+    <w:lvl w:ilvl="6" w:tplc="0406000F" w:tentative="1">
+      <w:start w:val="1"/>
+      <w:numFmt w:val="decimal"/>
+      <w:lvlText w:val="%7."/>
+      <w:lvlJc w:val="left"/>
+      <w:pPr>
+        <w:ind w:left="5400" w:hanging="360"/>
+      </w:pPr>
+    </w:lvl>
+    <w:lvl w:ilvl="7" w:tplc="04060019" w:tentative="1">
+      <w:start w:val="1"/>
+      <w:numFmt w:val="lowerLetter"/>
+      <w:lvlText w:val="%8."/>
+      <w:lvlJc w:val="left"/>
+      <w:pPr>
+        <w:ind w:left="6120" w:hanging="360"/>
+      </w:pPr>
+    </w:lvl>
+    <w:lvl w:ilvl="8" w:tplc="0406001B" w:tentative="1">
+      <w:start w:val="1"/>
+      <w:numFmt w:val="lowerRoman"/>
+      <w:lvlText w:val="%9."/>
+      <w:lvlJc w:val="right"/>
+      <w:pPr>
+        <w:ind w:left="6840" w:hanging="180"/>
+      </w:pPr>
+    </w:lvl>
+  </w:abstractNum>
+  <w:abstractNum w:abstractNumId="8" w15:restartNumberingAfterBreak="0">
     <w:nsid w:val="70F53D20"/>
     <w:multiLevelType w:val="multilevel"/>
     <w:tmpl w:val="932EAE40"/>
     <w:numStyleLink w:val="Numbered"/>
   </w:abstractNum>
-  <w:abstractNum w:abstractNumId="6" w15:restartNumberingAfterBreak="0">
+  <w:abstractNum w:abstractNumId="9" w15:restartNumberingAfterBreak="0">
     <w:nsid w:val="7B571387"/>
     <w:multiLevelType w:val="hybridMultilevel"/>
     <w:tmpl w:val="932EAE40"/>
     <w:numStyleLink w:val="Numbered"/>
   </w:abstractNum>
   <w:num w:numId="1">
+    <w:abstractNumId w:val="4"/>
+  </w:num>
+  <w:num w:numId="2">
+    <w:abstractNumId w:val="2"/>
+  </w:num>
+  <w:num w:numId="3">
     <w:abstractNumId w:val="3"/>
   </w:num>
-  <w:num w:numId="2">
+  <w:num w:numId="4">
+    <w:abstractNumId w:val="6"/>
+  </w:num>
+  <w:num w:numId="5">
+    <w:abstractNumId w:val="9"/>
+  </w:num>
+  <w:num w:numId="6">
+    <w:abstractNumId w:val="8"/>
+  </w:num>
+  <w:num w:numId="7">
     <w:abstractNumId w:val="1"/>
   </w:num>
-  <w:num w:numId="3">
-    <w:abstractNumId w:val="2"/>
+  <w:num w:numId="8">
+    <w:abstractNumId w:val="0"/>
   </w:num>
-  <w:num w:numId="4">
-    <w:abstractNumId w:val="4"/>
+  <w:num w:numId="9">
+    <w:abstractNumId w:val="7"/>
   </w:num>
-  <w:num w:numId="5">
-    <w:abstractNumId w:val="6"/>
-  </w:num>
-  <w:num w:numId="6">
+  <w:num w:numId="10">
     <w:abstractNumId w:val="5"/>
-  </w:num>
-  <w:num w:numId="7">
-    <w:abstractNumId w:val="0"/>
   </w:num>
 </w:numbering>
 </file>

</xml_diff>